<commit_message>
Finish network security assignment#2
</commit_message>
<xml_diff>
--- a/network_security/HW2/108064535.docx
+++ b/network_security/HW2/108064535.docx
@@ -200,7 +200,7 @@
             <w:pPr>
               <w:jc w:val="center"/>
               <w:rPr>
-                <w:rFonts w:ascii="Times New Roman" w:eastAsia="微軟正黑體" w:hAnsi="Times New Roman" w:cs="Times New Roman" w:hint="eastAsia"/>
+                <w:rFonts w:ascii="Times New Roman" w:eastAsia="微軟正黑體" w:hAnsi="Times New Roman" w:cs="Times New Roman"/>
               </w:rPr>
             </w:pPr>
             <w:r>
@@ -889,7 +889,7 @@
     <w:p>
       <w:pPr>
         <w:rPr>
-          <w:rFonts w:ascii="Times New Roman" w:eastAsia="微軟正黑體" w:hAnsi="Times New Roman" w:cs="Times New Roman" w:hint="eastAsia"/>
+          <w:rFonts w:ascii="Times New Roman" w:eastAsia="微軟正黑體" w:hAnsi="Times New Roman" w:cs="Times New Roman"/>
           <w:b/>
           <w:sz w:val="22"/>
           <w:szCs w:val="26"/>
@@ -922,7 +922,7 @@
             <w:pPr>
               <w:jc w:val="center"/>
               <w:rPr>
-                <w:rFonts w:ascii="Times New Roman" w:eastAsia="微軟正黑體" w:hAnsi="Times New Roman" w:cs="Times New Roman" w:hint="eastAsia"/>
+                <w:rFonts w:ascii="Times New Roman" w:eastAsia="微軟正黑體" w:hAnsi="Times New Roman" w:cs="Times New Roman"/>
               </w:rPr>
             </w:pPr>
             <w:r>
@@ -1627,7 +1627,7 @@
             <w:pPr>
               <w:jc w:val="both"/>
               <w:rPr>
-                <w:rFonts w:ascii="Times New Roman" w:eastAsia="微軟正黑體" w:hAnsi="Times New Roman" w:cs="Times New Roman" w:hint="eastAsia"/>
+                <w:rFonts w:ascii="Times New Roman" w:eastAsia="微軟正黑體" w:hAnsi="Times New Roman" w:cs="Times New Roman"/>
                 <w:b w:val="0"/>
                 <w:color w:val="538135" w:themeColor="accent6" w:themeShade="BF"/>
                 <w:sz w:val="22"/>
@@ -1793,7 +1793,7 @@
     <w:p>
       <w:pPr>
         <w:rPr>
-          <w:rFonts w:ascii="Times New Roman" w:eastAsia="微軟正黑體" w:hAnsi="Times New Roman" w:cs="Times New Roman" w:hint="eastAsia"/>
+          <w:rFonts w:ascii="Times New Roman" w:eastAsia="微軟正黑體" w:hAnsi="Times New Roman" w:cs="Times New Roman"/>
         </w:rPr>
       </w:pPr>
     </w:p>
@@ -1907,7 +1907,7 @@
     <w:p>
       <w:pPr>
         <w:rPr>
-          <w:rFonts w:ascii="Times New Roman" w:eastAsia="微軟正黑體" w:hAnsi="Times New Roman" w:cs="Times New Roman" w:hint="eastAsia"/>
+          <w:rFonts w:ascii="Times New Roman" w:eastAsia="微軟正黑體" w:hAnsi="Times New Roman" w:cs="Times New Roman"/>
           <w:b/>
           <w:sz w:val="22"/>
         </w:rPr>
@@ -1917,12 +1917,12 @@
       <w:tblPr>
         <w:tblStyle w:val="5-2"/>
         <w:tblW w:w="0" w:type="auto"/>
-        <w:tblInd w:w="421" w:type="dxa"/>
+        <w:tblInd w:w="562" w:type="dxa"/>
         <w:tblLook w:val="04A0" w:firstRow="1" w:lastRow="0" w:firstColumn="1" w:lastColumn="0" w:noHBand="0" w:noVBand="1"/>
       </w:tblPr>
       <w:tblGrid>
-        <w:gridCol w:w="3402"/>
-        <w:gridCol w:w="6237"/>
+        <w:gridCol w:w="3261"/>
+        <w:gridCol w:w="5811"/>
       </w:tblGrid>
       <w:tr>
         <w:trPr>
@@ -1932,7 +1932,7 @@
         <w:tc>
           <w:tcPr>
             <w:cnfStyle w:val="001000000000" w:firstRow="0" w:lastRow="0" w:firstColumn="1" w:lastColumn="0" w:oddVBand="0" w:evenVBand="0" w:oddHBand="0" w:evenHBand="0" w:firstRowFirstColumn="0" w:firstRowLastColumn="0" w:lastRowFirstColumn="0" w:lastRowLastColumn="0"/>
-            <w:tcW w:w="9639" w:type="dxa"/>
+            <w:tcW w:w="9072" w:type="dxa"/>
             <w:gridSpan w:val="2"/>
             <w:vAlign w:val="center"/>
           </w:tcPr>
@@ -1940,7 +1940,7 @@
             <w:pPr>
               <w:jc w:val="center"/>
               <w:rPr>
-                <w:rFonts w:ascii="Times New Roman" w:eastAsia="微軟正黑體" w:hAnsi="Times New Roman" w:cs="Times New Roman" w:hint="eastAsia"/>
+                <w:rFonts w:ascii="Times New Roman" w:eastAsia="微軟正黑體" w:hAnsi="Times New Roman" w:cs="Times New Roman"/>
               </w:rPr>
             </w:pPr>
             <w:r>
@@ -1960,13 +1960,13 @@
         <w:tc>
           <w:tcPr>
             <w:cnfStyle w:val="001000000000" w:firstRow="0" w:lastRow="0" w:firstColumn="1" w:lastColumn="0" w:oddVBand="0" w:evenVBand="0" w:oddHBand="0" w:evenHBand="0" w:firstRowFirstColumn="0" w:firstRowLastColumn="0" w:lastRowFirstColumn="0" w:lastRowLastColumn="0"/>
-            <w:tcW w:w="3402" w:type="dxa"/>
+            <w:tcW w:w="3261" w:type="dxa"/>
             <w:vAlign w:val="center"/>
           </w:tcPr>
           <w:p>
             <w:pPr>
               <w:rPr>
-                <w:rFonts w:ascii="Times New Roman" w:eastAsia="微軟正黑體" w:hAnsi="Times New Roman" w:cs="Times New Roman" w:hint="eastAsia"/>
+                <w:rFonts w:ascii="Times New Roman" w:eastAsia="微軟正黑體" w:hAnsi="Times New Roman" w:cs="Times New Roman"/>
               </w:rPr>
             </w:pPr>
             <w:r>
@@ -1979,7 +1979,7 @@
         </w:tc>
         <w:tc>
           <w:tcPr>
-            <w:tcW w:w="6237" w:type="dxa"/>
+            <w:tcW w:w="5811" w:type="dxa"/>
             <w:shd w:val="clear" w:color="auto" w:fill="ED7D31" w:themeFill="accent2"/>
             <w:vAlign w:val="center"/>
           </w:tcPr>
@@ -1987,7 +1987,7 @@
             <w:pPr>
               <w:cnfStyle w:val="000000100000" w:firstRow="0" w:lastRow="0" w:firstColumn="0" w:lastColumn="0" w:oddVBand="0" w:evenVBand="0" w:oddHBand="1" w:evenHBand="0" w:firstRowFirstColumn="0" w:firstRowLastColumn="0" w:lastRowFirstColumn="0" w:lastRowLastColumn="0"/>
               <w:rPr>
-                <w:rFonts w:ascii="Times New Roman" w:eastAsia="微軟正黑體" w:hAnsi="Times New Roman" w:cs="Times New Roman" w:hint="eastAsia"/>
+                <w:rFonts w:ascii="Times New Roman" w:eastAsia="微軟正黑體" w:hAnsi="Times New Roman" w:cs="Times New Roman"/>
                 <w:b/>
               </w:rPr>
             </w:pPr>
@@ -2004,18 +2004,18 @@
       </w:tr>
       <w:tr>
         <w:trPr>
-          <w:trHeight w:val="843"/>
+          <w:trHeight w:val="3820"/>
         </w:trPr>
         <w:tc>
           <w:tcPr>
             <w:cnfStyle w:val="001000000000" w:firstRow="0" w:lastRow="0" w:firstColumn="1" w:lastColumn="0" w:oddVBand="0" w:evenVBand="0" w:oddHBand="0" w:evenHBand="0" w:firstRowFirstColumn="0" w:firstRowLastColumn="0" w:lastRowFirstColumn="0" w:lastRowLastColumn="0"/>
-            <w:tcW w:w="3402" w:type="dxa"/>
+            <w:tcW w:w="3261" w:type="dxa"/>
             <w:vAlign w:val="center"/>
           </w:tcPr>
           <w:p>
             <w:pPr>
               <w:rPr>
-                <w:rFonts w:ascii="Times New Roman" w:eastAsia="微軟正黑體" w:hAnsi="Times New Roman" w:cs="Times New Roman" w:hint="eastAsia"/>
+                <w:rFonts w:ascii="Times New Roman" w:eastAsia="微軟正黑體" w:hAnsi="Times New Roman" w:cs="Times New Roman"/>
               </w:rPr>
             </w:pPr>
             <w:r>
@@ -2028,7 +2028,7 @@
         </w:tc>
         <w:tc>
           <w:tcPr>
-            <w:tcW w:w="6237" w:type="dxa"/>
+            <w:tcW w:w="5811" w:type="dxa"/>
             <w:vAlign w:val="center"/>
           </w:tcPr>
           <w:p>
@@ -2081,24 +2081,207 @@
                 <w:color w:val="262626" w:themeColor="text1" w:themeTint="D9"/>
               </w:rPr>
             </w:pPr>
+            <w:r>
+              <w:rPr>
+                <w:rFonts w:ascii="Times New Roman" w:eastAsia="微軟正黑體" w:hAnsi="Times New Roman" w:cs="Times New Roman" w:hint="eastAsia"/>
+                <w:color w:val="262626" w:themeColor="text1" w:themeTint="D9"/>
+              </w:rPr>
+              <w:t>Comodo HackerProof</w:t>
+            </w:r>
+          </w:p>
+          <w:p>
+            <w:pPr>
+              <w:pStyle w:val="a3"/>
+              <w:numPr>
+                <w:ilvl w:val="0"/>
+                <w:numId w:val="17"/>
+              </w:numPr>
+              <w:ind w:leftChars="0"/>
+              <w:cnfStyle w:val="000000000000" w:firstRow="0" w:lastRow="0" w:firstColumn="0" w:lastColumn="0" w:oddVBand="0" w:evenVBand="0" w:oddHBand="0" w:evenHBand="0" w:firstRowFirstColumn="0" w:firstRowLastColumn="0" w:lastRowFirstColumn="0" w:lastRowLastColumn="0"/>
+              <w:rPr>
+                <w:rFonts w:ascii="Times New Roman" w:eastAsia="微軟正黑體" w:hAnsi="Times New Roman" w:cs="Times New Roman"/>
+                <w:color w:val="262626" w:themeColor="text1" w:themeTint="D9"/>
+              </w:rPr>
+            </w:pPr>
+            <w:r>
+              <w:rPr>
+                <w:rFonts w:ascii="Times New Roman" w:eastAsia="微軟正黑體" w:hAnsi="Times New Roman" w:cs="Times New Roman"/>
+                <w:color w:val="262626" w:themeColor="text1" w:themeTint="D9"/>
+              </w:rPr>
+              <w:t>OpenVAS</w:t>
+            </w:r>
+          </w:p>
+          <w:p>
+            <w:pPr>
+              <w:pStyle w:val="a3"/>
+              <w:numPr>
+                <w:ilvl w:val="0"/>
+                <w:numId w:val="17"/>
+              </w:numPr>
+              <w:ind w:leftChars="0"/>
+              <w:cnfStyle w:val="000000000000" w:firstRow="0" w:lastRow="0" w:firstColumn="0" w:lastColumn="0" w:oddVBand="0" w:evenVBand="0" w:oddHBand="0" w:evenHBand="0" w:firstRowFirstColumn="0" w:firstRowLastColumn="0" w:lastRowFirstColumn="0" w:lastRowLastColumn="0"/>
+              <w:rPr>
+                <w:rFonts w:ascii="Times New Roman" w:eastAsia="微軟正黑體" w:hAnsi="Times New Roman" w:cs="Times New Roman"/>
+                <w:color w:val="262626" w:themeColor="text1" w:themeTint="D9"/>
+              </w:rPr>
+            </w:pPr>
+            <w:r>
+              <w:rPr>
+                <w:rFonts w:ascii="Times New Roman" w:eastAsia="微軟正黑體" w:hAnsi="Times New Roman" w:cs="Times New Roman"/>
+                <w:color w:val="262626" w:themeColor="text1" w:themeTint="D9"/>
+              </w:rPr>
+              <w:t>Nexpose Community</w:t>
+            </w:r>
+          </w:p>
+          <w:p>
+            <w:pPr>
+              <w:pStyle w:val="a3"/>
+              <w:numPr>
+                <w:ilvl w:val="0"/>
+                <w:numId w:val="17"/>
+              </w:numPr>
+              <w:ind w:leftChars="0"/>
+              <w:cnfStyle w:val="000000000000" w:firstRow="0" w:lastRow="0" w:firstColumn="0" w:lastColumn="0" w:oddVBand="0" w:evenVBand="0" w:oddHBand="0" w:evenHBand="0" w:firstRowFirstColumn="0" w:firstRowLastColumn="0" w:lastRowFirstColumn="0" w:lastRowLastColumn="0"/>
+              <w:rPr>
+                <w:rFonts w:ascii="Times New Roman" w:eastAsia="微軟正黑體" w:hAnsi="Times New Roman" w:cs="Times New Roman"/>
+                <w:color w:val="262626" w:themeColor="text1" w:themeTint="D9"/>
+              </w:rPr>
+            </w:pPr>
+            <w:r>
+              <w:rPr>
+                <w:rFonts w:ascii="Times New Roman" w:eastAsia="微軟正黑體" w:hAnsi="Times New Roman" w:cs="Times New Roman"/>
+                <w:color w:val="262626" w:themeColor="text1" w:themeTint="D9"/>
+              </w:rPr>
+              <w:t>Nikto</w:t>
+            </w:r>
+          </w:p>
+          <w:p>
+            <w:pPr>
+              <w:pStyle w:val="a3"/>
+              <w:numPr>
+                <w:ilvl w:val="0"/>
+                <w:numId w:val="17"/>
+              </w:numPr>
+              <w:ind w:leftChars="0"/>
+              <w:cnfStyle w:val="000000000000" w:firstRow="0" w:lastRow="0" w:firstColumn="0" w:lastColumn="0" w:oddVBand="0" w:evenVBand="0" w:oddHBand="0" w:evenHBand="0" w:firstRowFirstColumn="0" w:firstRowLastColumn="0" w:lastRowFirstColumn="0" w:lastRowLastColumn="0"/>
+              <w:rPr>
+                <w:rFonts w:ascii="Times New Roman" w:eastAsia="微軟正黑體" w:hAnsi="Times New Roman" w:cs="Times New Roman"/>
+                <w:color w:val="262626" w:themeColor="text1" w:themeTint="D9"/>
+              </w:rPr>
+            </w:pPr>
+            <w:r>
+              <w:rPr>
+                <w:rFonts w:ascii="Times New Roman" w:eastAsia="微軟正黑體" w:hAnsi="Times New Roman" w:cs="Times New Roman"/>
+                <w:color w:val="262626" w:themeColor="text1" w:themeTint="D9"/>
+              </w:rPr>
+              <w:t>Tripwire IP360</w:t>
+            </w:r>
+          </w:p>
+          <w:p>
+            <w:pPr>
+              <w:pStyle w:val="a3"/>
+              <w:numPr>
+                <w:ilvl w:val="0"/>
+                <w:numId w:val="17"/>
+              </w:numPr>
+              <w:ind w:leftChars="0"/>
+              <w:cnfStyle w:val="000000000000" w:firstRow="0" w:lastRow="0" w:firstColumn="0" w:lastColumn="0" w:oddVBand="0" w:evenVBand="0" w:oddHBand="0" w:evenHBand="0" w:firstRowFirstColumn="0" w:firstRowLastColumn="0" w:lastRowFirstColumn="0" w:lastRowLastColumn="0"/>
+              <w:rPr>
+                <w:rFonts w:ascii="Times New Roman" w:eastAsia="微軟正黑體" w:hAnsi="Times New Roman" w:cs="Times New Roman"/>
+                <w:color w:val="262626" w:themeColor="text1" w:themeTint="D9"/>
+              </w:rPr>
+            </w:pPr>
+            <w:r>
+              <w:rPr>
+                <w:rFonts w:ascii="Times New Roman" w:eastAsia="微軟正黑體" w:hAnsi="Times New Roman" w:cs="Times New Roman"/>
+                <w:color w:val="262626" w:themeColor="text1" w:themeTint="D9"/>
+              </w:rPr>
+              <w:t>Wireshark</w:t>
+            </w:r>
+          </w:p>
+          <w:p>
+            <w:pPr>
+              <w:pStyle w:val="a3"/>
+              <w:numPr>
+                <w:ilvl w:val="0"/>
+                <w:numId w:val="17"/>
+              </w:numPr>
+              <w:ind w:leftChars="0"/>
+              <w:cnfStyle w:val="000000000000" w:firstRow="0" w:lastRow="0" w:firstColumn="0" w:lastColumn="0" w:oddVBand="0" w:evenVBand="0" w:oddHBand="0" w:evenHBand="0" w:firstRowFirstColumn="0" w:firstRowLastColumn="0" w:lastRowFirstColumn="0" w:lastRowLastColumn="0"/>
+              <w:rPr>
+                <w:rFonts w:ascii="Times New Roman" w:eastAsia="微軟正黑體" w:hAnsi="Times New Roman" w:cs="Times New Roman"/>
+                <w:color w:val="262626" w:themeColor="text1" w:themeTint="D9"/>
+              </w:rPr>
+            </w:pPr>
+            <w:r>
+              <w:rPr>
+                <w:rFonts w:ascii="Times New Roman" w:eastAsia="微軟正黑體" w:hAnsi="Times New Roman" w:cs="Times New Roman"/>
+                <w:color w:val="262626" w:themeColor="text1" w:themeTint="D9"/>
+              </w:rPr>
+              <w:t>Aircrack</w:t>
+            </w:r>
+          </w:p>
+          <w:p>
+            <w:pPr>
+              <w:pStyle w:val="a3"/>
+              <w:numPr>
+                <w:ilvl w:val="0"/>
+                <w:numId w:val="17"/>
+              </w:numPr>
+              <w:ind w:leftChars="0"/>
+              <w:cnfStyle w:val="000000000000" w:firstRow="0" w:lastRow="0" w:firstColumn="0" w:lastColumn="0" w:oddVBand="0" w:evenVBand="0" w:oddHBand="0" w:evenHBand="0" w:firstRowFirstColumn="0" w:firstRowLastColumn="0" w:lastRowFirstColumn="0" w:lastRowLastColumn="0"/>
+              <w:rPr>
+                <w:rFonts w:ascii="Times New Roman" w:eastAsia="微軟正黑體" w:hAnsi="Times New Roman" w:cs="Times New Roman"/>
+                <w:color w:val="262626" w:themeColor="text1" w:themeTint="D9"/>
+              </w:rPr>
+            </w:pPr>
+            <w:r>
+              <w:rPr>
+                <w:rFonts w:ascii="Times New Roman" w:eastAsia="微軟正黑體" w:hAnsi="Times New Roman" w:cs="Times New Roman"/>
+                <w:color w:val="262626" w:themeColor="text1" w:themeTint="D9"/>
+              </w:rPr>
+              <w:t>Nessus Professional</w:t>
+            </w:r>
+          </w:p>
+          <w:p>
+            <w:pPr>
+              <w:pStyle w:val="a3"/>
+              <w:numPr>
+                <w:ilvl w:val="0"/>
+                <w:numId w:val="17"/>
+              </w:numPr>
+              <w:ind w:leftChars="0"/>
+              <w:cnfStyle w:val="000000000000" w:firstRow="0" w:lastRow="0" w:firstColumn="0" w:lastColumn="0" w:oddVBand="0" w:evenVBand="0" w:oddHBand="0" w:evenHBand="0" w:firstRowFirstColumn="0" w:firstRowLastColumn="0" w:lastRowFirstColumn="0" w:lastRowLastColumn="0"/>
+              <w:rPr>
+                <w:rFonts w:ascii="Times New Roman" w:eastAsia="微軟正黑體" w:hAnsi="Times New Roman" w:cs="Times New Roman"/>
+                <w:color w:val="262626" w:themeColor="text1" w:themeTint="D9"/>
+              </w:rPr>
+            </w:pPr>
+            <w:r>
+              <w:rPr>
+                <w:rFonts w:ascii="Times New Roman" w:eastAsia="微軟正黑體" w:hAnsi="Times New Roman" w:cs="Times New Roman" w:hint="eastAsia"/>
+                <w:color w:val="262626" w:themeColor="text1" w:themeTint="D9"/>
+              </w:rPr>
+              <w:t>Retina CS Community</w:t>
+            </w:r>
           </w:p>
         </w:tc>
       </w:tr>
       <w:tr>
         <w:trPr>
           <w:cnfStyle w:val="000000100000" w:firstRow="0" w:lastRow="0" w:firstColumn="0" w:lastColumn="0" w:oddVBand="0" w:evenVBand="0" w:oddHBand="1" w:evenHBand="0" w:firstRowFirstColumn="0" w:firstRowLastColumn="0" w:lastRowFirstColumn="0" w:lastRowLastColumn="0"/>
-          <w:trHeight w:val="983"/>
+          <w:trHeight w:val="3818"/>
         </w:trPr>
         <w:tc>
           <w:tcPr>
             <w:cnfStyle w:val="001000000000" w:firstRow="0" w:lastRow="0" w:firstColumn="1" w:lastColumn="0" w:oddVBand="0" w:evenVBand="0" w:oddHBand="0" w:evenHBand="0" w:firstRowFirstColumn="0" w:firstRowLastColumn="0" w:lastRowFirstColumn="0" w:lastRowLastColumn="0"/>
-            <w:tcW w:w="3402" w:type="dxa"/>
+            <w:tcW w:w="3261" w:type="dxa"/>
             <w:vAlign w:val="center"/>
           </w:tcPr>
           <w:p>
             <w:pPr>
               <w:rPr>
-                <w:rFonts w:ascii="Times New Roman" w:eastAsia="微軟正黑體" w:hAnsi="Times New Roman" w:cs="Times New Roman" w:hint="eastAsia"/>
+                <w:rFonts w:ascii="Times New Roman" w:eastAsia="微軟正黑體" w:hAnsi="Times New Roman" w:cs="Times New Roman"/>
               </w:rPr>
             </w:pPr>
             <w:r>
@@ -2111,7 +2294,7 @@
         </w:tc>
         <w:tc>
           <w:tcPr>
-            <w:tcW w:w="6237" w:type="dxa"/>
+            <w:tcW w:w="5811" w:type="dxa"/>
             <w:vAlign w:val="center"/>
           </w:tcPr>
           <w:p>
@@ -2135,8 +2318,6 @@
               </w:rPr>
               <w:t>Dsniff</w:t>
             </w:r>
-            <w:bookmarkStart w:id="0" w:name="_GoBack"/>
-            <w:bookmarkEnd w:id="0"/>
           </w:p>
           <w:p>
             <w:pPr>
@@ -2148,14 +2329,281 @@
               <w:ind w:leftChars="0"/>
               <w:cnfStyle w:val="000000100000" w:firstRow="0" w:lastRow="0" w:firstColumn="0" w:lastColumn="0" w:oddVBand="0" w:evenVBand="0" w:oddHBand="1" w:evenHBand="0" w:firstRowFirstColumn="0" w:firstRowLastColumn="0" w:lastRowFirstColumn="0" w:lastRowLastColumn="0"/>
               <w:rPr>
+                <w:rFonts w:ascii="Times New Roman" w:eastAsia="微軟正黑體" w:hAnsi="Times New Roman" w:cs="Times New Roman"/>
+                <w:color w:val="262626" w:themeColor="text1" w:themeTint="D9"/>
+              </w:rPr>
+            </w:pPr>
+            <w:r>
+              <w:rPr>
                 <w:rFonts w:ascii="Times New Roman" w:eastAsia="微軟正黑體" w:hAnsi="Times New Roman" w:cs="Times New Roman" w:hint="eastAsia"/>
                 <w:color w:val="262626" w:themeColor="text1" w:themeTint="D9"/>
               </w:rPr>
-            </w:pPr>
+              <w:t>Metasploit Framework</w:t>
+            </w:r>
+          </w:p>
+          <w:p>
+            <w:pPr>
+              <w:pStyle w:val="a3"/>
+              <w:numPr>
+                <w:ilvl w:val="0"/>
+                <w:numId w:val="19"/>
+              </w:numPr>
+              <w:ind w:leftChars="0"/>
+              <w:cnfStyle w:val="000000100000" w:firstRow="0" w:lastRow="0" w:firstColumn="0" w:lastColumn="0" w:oddVBand="0" w:evenVBand="0" w:oddHBand="1" w:evenHBand="0" w:firstRowFirstColumn="0" w:firstRowLastColumn="0" w:lastRowFirstColumn="0" w:lastRowLastColumn="0"/>
+              <w:rPr>
+                <w:rFonts w:ascii="Times New Roman" w:eastAsia="微軟正黑體" w:hAnsi="Times New Roman" w:cs="Times New Roman"/>
+                <w:color w:val="262626" w:themeColor="text1" w:themeTint="D9"/>
+              </w:rPr>
+            </w:pPr>
+            <w:r>
+              <w:rPr>
+                <w:rFonts w:ascii="Times New Roman" w:eastAsia="微軟正黑體" w:hAnsi="Times New Roman" w:cs="Times New Roman"/>
+                <w:color w:val="262626" w:themeColor="text1" w:themeTint="D9"/>
+              </w:rPr>
+              <w:t>Ettercap</w:t>
+            </w:r>
+          </w:p>
+          <w:p>
+            <w:pPr>
+              <w:pStyle w:val="a3"/>
+              <w:numPr>
+                <w:ilvl w:val="0"/>
+                <w:numId w:val="19"/>
+              </w:numPr>
+              <w:ind w:leftChars="0"/>
+              <w:cnfStyle w:val="000000100000" w:firstRow="0" w:lastRow="0" w:firstColumn="0" w:lastColumn="0" w:oddVBand="0" w:evenVBand="0" w:oddHBand="1" w:evenHBand="0" w:firstRowFirstColumn="0" w:firstRowLastColumn="0" w:lastRowFirstColumn="0" w:lastRowLastColumn="0"/>
+              <w:rPr>
+                <w:rFonts w:ascii="Times New Roman" w:eastAsia="微軟正黑體" w:hAnsi="Times New Roman" w:cs="Times New Roman"/>
+                <w:color w:val="262626" w:themeColor="text1" w:themeTint="D9"/>
+              </w:rPr>
+            </w:pPr>
+            <w:r>
+              <w:rPr>
+                <w:rFonts w:ascii="Times New Roman" w:eastAsia="微軟正黑體" w:hAnsi="Times New Roman" w:cs="Times New Roman"/>
+                <w:color w:val="262626" w:themeColor="text1" w:themeTint="D9"/>
+              </w:rPr>
+              <w:t>S</w:t>
+            </w:r>
+            <w:r>
+              <w:rPr>
+                <w:rFonts w:ascii="Times New Roman" w:eastAsia="微軟正黑體" w:hAnsi="Times New Roman" w:cs="Times New Roman"/>
+                <w:color w:val="262626" w:themeColor="text1" w:themeTint="D9"/>
+              </w:rPr>
+              <w:t>slstrip</w:t>
+            </w:r>
+          </w:p>
+          <w:p>
+            <w:pPr>
+              <w:pStyle w:val="a3"/>
+              <w:numPr>
+                <w:ilvl w:val="0"/>
+                <w:numId w:val="19"/>
+              </w:numPr>
+              <w:ind w:leftChars="0"/>
+              <w:cnfStyle w:val="000000100000" w:firstRow="0" w:lastRow="0" w:firstColumn="0" w:lastColumn="0" w:oddVBand="0" w:evenVBand="0" w:oddHBand="1" w:evenHBand="0" w:firstRowFirstColumn="0" w:firstRowLastColumn="0" w:lastRowFirstColumn="0" w:lastRowLastColumn="0"/>
+              <w:rPr>
+                <w:rFonts w:ascii="Times New Roman" w:eastAsia="微軟正黑體" w:hAnsi="Times New Roman" w:cs="Times New Roman"/>
+                <w:color w:val="262626" w:themeColor="text1" w:themeTint="D9"/>
+              </w:rPr>
+            </w:pPr>
+            <w:r>
+              <w:rPr>
+                <w:rFonts w:ascii="Times New Roman" w:eastAsia="微軟正黑體" w:hAnsi="Times New Roman" w:cs="Times New Roman"/>
+                <w:color w:val="262626" w:themeColor="text1" w:themeTint="D9"/>
+              </w:rPr>
+              <w:t>Evilgrade</w:t>
+            </w:r>
+          </w:p>
+          <w:p>
+            <w:pPr>
+              <w:pStyle w:val="a3"/>
+              <w:numPr>
+                <w:ilvl w:val="0"/>
+                <w:numId w:val="19"/>
+              </w:numPr>
+              <w:ind w:leftChars="0"/>
+              <w:cnfStyle w:val="000000100000" w:firstRow="0" w:lastRow="0" w:firstColumn="0" w:lastColumn="0" w:oddVBand="0" w:evenVBand="0" w:oddHBand="1" w:evenHBand="0" w:firstRowFirstColumn="0" w:firstRowLastColumn="0" w:lastRowFirstColumn="0" w:lastRowLastColumn="0"/>
+              <w:rPr>
+                <w:rFonts w:ascii="Times New Roman" w:eastAsia="微軟正黑體" w:hAnsi="Times New Roman" w:cs="Times New Roman"/>
+                <w:color w:val="262626" w:themeColor="text1" w:themeTint="D9"/>
+              </w:rPr>
+            </w:pPr>
+            <w:r>
+              <w:rPr>
+                <w:rFonts w:ascii="Times New Roman" w:eastAsia="微軟正黑體" w:hAnsi="Times New Roman" w:cs="Times New Roman"/>
+                <w:color w:val="262626" w:themeColor="text1" w:themeTint="D9"/>
+              </w:rPr>
+              <w:t>Sqlmap</w:t>
+            </w:r>
+          </w:p>
+          <w:p>
+            <w:pPr>
+              <w:pStyle w:val="a3"/>
+              <w:numPr>
+                <w:ilvl w:val="0"/>
+                <w:numId w:val="19"/>
+              </w:numPr>
+              <w:ind w:leftChars="0"/>
+              <w:cnfStyle w:val="000000100000" w:firstRow="0" w:lastRow="0" w:firstColumn="0" w:lastColumn="0" w:oddVBand="0" w:evenVBand="0" w:oddHBand="1" w:evenHBand="0" w:firstRowFirstColumn="0" w:firstRowLastColumn="0" w:lastRowFirstColumn="0" w:lastRowLastColumn="0"/>
+              <w:rPr>
+                <w:rFonts w:ascii="Times New Roman" w:eastAsia="微軟正黑體" w:hAnsi="Times New Roman" w:cs="Times New Roman"/>
+                <w:color w:val="262626" w:themeColor="text1" w:themeTint="D9"/>
+              </w:rPr>
+            </w:pPr>
+            <w:r>
+              <w:rPr>
+                <w:rFonts w:ascii="Times New Roman" w:eastAsia="微軟正黑體" w:hAnsi="Times New Roman" w:cs="Times New Roman"/>
+                <w:color w:val="262626" w:themeColor="text1" w:themeTint="D9"/>
+              </w:rPr>
+              <w:t>Aircrack-ng</w:t>
+            </w:r>
+          </w:p>
+          <w:p>
+            <w:pPr>
+              <w:pStyle w:val="a3"/>
+              <w:numPr>
+                <w:ilvl w:val="0"/>
+                <w:numId w:val="19"/>
+              </w:numPr>
+              <w:ind w:leftChars="0"/>
+              <w:cnfStyle w:val="000000100000" w:firstRow="0" w:lastRow="0" w:firstColumn="0" w:lastColumn="0" w:oddVBand="0" w:evenVBand="0" w:oddHBand="1" w:evenHBand="0" w:firstRowFirstColumn="0" w:firstRowLastColumn="0" w:lastRowFirstColumn="0" w:lastRowLastColumn="0"/>
+              <w:rPr>
+                <w:rFonts w:ascii="Times New Roman" w:eastAsia="微軟正黑體" w:hAnsi="Times New Roman" w:cs="Times New Roman"/>
+                <w:color w:val="262626" w:themeColor="text1" w:themeTint="D9"/>
+              </w:rPr>
+            </w:pPr>
+            <w:r>
+              <w:rPr>
+                <w:rFonts w:ascii="Times New Roman" w:eastAsia="微軟正黑體" w:hAnsi="Times New Roman" w:cs="Times New Roman" w:hint="eastAsia"/>
+                <w:color w:val="262626" w:themeColor="text1" w:themeTint="D9"/>
+              </w:rPr>
+              <w:t>Cain and Abel</w:t>
+            </w:r>
+          </w:p>
+          <w:p>
+            <w:pPr>
+              <w:pStyle w:val="a3"/>
+              <w:numPr>
+                <w:ilvl w:val="0"/>
+                <w:numId w:val="19"/>
+              </w:numPr>
+              <w:ind w:leftChars="0"/>
+              <w:cnfStyle w:val="000000100000" w:firstRow="0" w:lastRow="0" w:firstColumn="0" w:lastColumn="0" w:oddVBand="0" w:evenVBand="0" w:oddHBand="1" w:evenHBand="0" w:firstRowFirstColumn="0" w:firstRowLastColumn="0" w:lastRowFirstColumn="0" w:lastRowLastColumn="0"/>
+              <w:rPr>
+                <w:rFonts w:ascii="Times New Roman" w:eastAsia="微軟正黑體" w:hAnsi="Times New Roman" w:cs="Times New Roman"/>
+                <w:color w:val="262626" w:themeColor="text1" w:themeTint="D9"/>
+              </w:rPr>
+            </w:pPr>
+            <w:r>
+              <w:rPr>
+                <w:rFonts w:ascii="Times New Roman" w:eastAsia="微軟正黑體" w:hAnsi="Times New Roman" w:cs="Times New Roman"/>
+                <w:color w:val="262626" w:themeColor="text1" w:themeTint="D9"/>
+              </w:rPr>
+              <w:t>O</w:t>
+            </w:r>
+            <w:r>
+              <w:rPr>
+                <w:rFonts w:ascii="Times New Roman" w:eastAsia="微軟正黑體" w:hAnsi="Times New Roman" w:cs="Times New Roman"/>
+                <w:color w:val="262626" w:themeColor="text1" w:themeTint="D9"/>
+              </w:rPr>
+              <w:t>clHashcat</w:t>
+            </w:r>
+          </w:p>
+          <w:p>
+            <w:pPr>
+              <w:pStyle w:val="a3"/>
+              <w:numPr>
+                <w:ilvl w:val="0"/>
+                <w:numId w:val="19"/>
+              </w:numPr>
+              <w:ind w:leftChars="0"/>
+              <w:cnfStyle w:val="000000100000" w:firstRow="0" w:lastRow="0" w:firstColumn="0" w:lastColumn="0" w:oddVBand="0" w:evenVBand="0" w:oddHBand="1" w:evenHBand="0" w:firstRowFirstColumn="0" w:firstRowLastColumn="0" w:lastRowFirstColumn="0" w:lastRowLastColumn="0"/>
+              <w:rPr>
+                <w:rFonts w:ascii="Times New Roman" w:eastAsia="微軟正黑體" w:hAnsi="Times New Roman" w:cs="Times New Roman"/>
+                <w:color w:val="262626" w:themeColor="text1" w:themeTint="D9"/>
+              </w:rPr>
+            </w:pPr>
+            <w:r>
+              <w:rPr>
+                <w:rFonts w:ascii="Times New Roman" w:eastAsia="微軟正黑體" w:hAnsi="Times New Roman" w:cs="Times New Roman" w:hint="eastAsia"/>
+                <w:color w:val="262626" w:themeColor="text1" w:themeTint="D9"/>
+              </w:rPr>
+              <w:t>Ncrack</w:t>
+            </w:r>
           </w:p>
         </w:tc>
       </w:tr>
     </w:tbl>
+    <w:p>
+      <w:pPr>
+        <w:rPr>
+          <w:rFonts w:ascii="Times New Roman" w:eastAsia="微軟正黑體" w:hAnsi="Times New Roman" w:cs="Times New Roman"/>
+        </w:rPr>
+      </w:pPr>
+    </w:p>
+    <w:p>
+      <w:pPr>
+        <w:rPr>
+          <w:rFonts w:ascii="Times New Roman" w:eastAsia="微軟正黑體" w:hAnsi="Times New Roman" w:cs="Times New Roman"/>
+        </w:rPr>
+      </w:pPr>
+    </w:p>
+    <w:p>
+      <w:pPr>
+        <w:rPr>
+          <w:rFonts w:ascii="Times New Roman" w:eastAsia="微軟正黑體" w:hAnsi="Times New Roman" w:cs="Times New Roman"/>
+        </w:rPr>
+      </w:pPr>
+    </w:p>
+    <w:p>
+      <w:pPr>
+        <w:rPr>
+          <w:rFonts w:ascii="Times New Roman" w:eastAsia="微軟正黑體" w:hAnsi="Times New Roman" w:cs="Times New Roman"/>
+        </w:rPr>
+      </w:pPr>
+    </w:p>
+    <w:p>
+      <w:pPr>
+        <w:rPr>
+          <w:rFonts w:ascii="Times New Roman" w:eastAsia="微軟正黑體" w:hAnsi="Times New Roman" w:cs="Times New Roman"/>
+        </w:rPr>
+      </w:pPr>
+    </w:p>
+    <w:p>
+      <w:pPr>
+        <w:rPr>
+          <w:rFonts w:ascii="Times New Roman" w:eastAsia="微軟正黑體" w:hAnsi="Times New Roman" w:cs="Times New Roman"/>
+        </w:rPr>
+      </w:pPr>
+    </w:p>
+    <w:p>
+      <w:pPr>
+        <w:rPr>
+          <w:rFonts w:ascii="Times New Roman" w:eastAsia="微軟正黑體" w:hAnsi="Times New Roman" w:cs="Times New Roman"/>
+        </w:rPr>
+      </w:pPr>
+    </w:p>
+    <w:p>
+      <w:pPr>
+        <w:rPr>
+          <w:rFonts w:ascii="Times New Roman" w:eastAsia="微軟正黑體" w:hAnsi="Times New Roman" w:cs="Times New Roman"/>
+        </w:rPr>
+      </w:pPr>
+    </w:p>
+    <w:p>
+      <w:pPr>
+        <w:rPr>
+          <w:rFonts w:ascii="Times New Roman" w:eastAsia="微軟正黑體" w:hAnsi="Times New Roman" w:cs="Times New Roman"/>
+        </w:rPr>
+      </w:pPr>
+    </w:p>
+    <w:p>
+      <w:pPr>
+        <w:rPr>
+          <w:rFonts w:ascii="Times New Roman" w:eastAsia="微軟正黑體" w:hAnsi="Times New Roman" w:cs="Times New Roman"/>
+        </w:rPr>
+      </w:pPr>
+    </w:p>
     <w:p>
       <w:pPr>
         <w:rPr>
@@ -2185,6 +2633,7 @@
           <w:sz w:val="26"/>
           <w:szCs w:val="26"/>
         </w:rPr>
+        <w:lastRenderedPageBreak/>
         <w:t>Step 2 : Fill in the following form for the security audit</w:t>
       </w:r>
       <w:r>
@@ -2200,7 +2649,7 @@
     <w:p>
       <w:pPr>
         <w:rPr>
-          <w:rFonts w:ascii="Times New Roman" w:eastAsia="微軟正黑體" w:hAnsi="Times New Roman" w:cs="Times New Roman" w:hint="eastAsia"/>
+          <w:rFonts w:ascii="Times New Roman" w:eastAsia="微軟正黑體" w:hAnsi="Times New Roman" w:cs="Times New Roman"/>
           <w:b/>
           <w:sz w:val="22"/>
         </w:rPr>
@@ -2232,7 +2681,7 @@
             <w:pPr>
               <w:jc w:val="center"/>
               <w:rPr>
-                <w:rFonts w:ascii="Times New Roman" w:eastAsia="微軟正黑體" w:hAnsi="Times New Roman" w:cs="Times New Roman" w:hint="eastAsia"/>
+                <w:rFonts w:ascii="Times New Roman" w:eastAsia="微軟正黑體" w:hAnsi="Times New Roman" w:cs="Times New Roman"/>
               </w:rPr>
             </w:pPr>
             <w:r>
@@ -2258,7 +2707,7 @@
           <w:p>
             <w:pPr>
               <w:rPr>
-                <w:rFonts w:ascii="Times New Roman" w:eastAsia="微軟正黑體" w:hAnsi="Times New Roman" w:cs="Times New Roman" w:hint="eastAsia"/>
+                <w:rFonts w:ascii="Times New Roman" w:eastAsia="微軟正黑體" w:hAnsi="Times New Roman" w:cs="Times New Roman"/>
               </w:rPr>
             </w:pPr>
             <w:r>
@@ -2278,7 +2727,7 @@
             <w:pPr>
               <w:cnfStyle w:val="000000100000" w:firstRow="0" w:lastRow="0" w:firstColumn="0" w:lastColumn="0" w:oddVBand="0" w:evenVBand="0" w:oddHBand="1" w:evenHBand="0" w:firstRowFirstColumn="0" w:firstRowLastColumn="0" w:lastRowFirstColumn="0" w:lastRowLastColumn="0"/>
               <w:rPr>
-                <w:rFonts w:ascii="Times New Roman" w:eastAsia="微軟正黑體" w:hAnsi="Times New Roman" w:cs="Times New Roman" w:hint="eastAsia"/>
+                <w:rFonts w:ascii="Times New Roman" w:eastAsia="微軟正黑體" w:hAnsi="Times New Roman" w:cs="Times New Roman"/>
                 <w:color w:val="3B3838" w:themeColor="background2" w:themeShade="40"/>
               </w:rPr>
             </w:pPr>
@@ -2312,7 +2761,7 @@
           <w:p>
             <w:pPr>
               <w:rPr>
-                <w:rFonts w:ascii="Times New Roman" w:eastAsia="微軟正黑體" w:hAnsi="Times New Roman" w:cs="Times New Roman" w:hint="eastAsia"/>
+                <w:rFonts w:ascii="Times New Roman" w:eastAsia="微軟正黑體" w:hAnsi="Times New Roman" w:cs="Times New Roman"/>
               </w:rPr>
             </w:pPr>
             <w:r>
@@ -2332,7 +2781,7 @@
             <w:pPr>
               <w:cnfStyle w:val="000000000000" w:firstRow="0" w:lastRow="0" w:firstColumn="0" w:lastColumn="0" w:oddVBand="0" w:evenVBand="0" w:oddHBand="0" w:evenHBand="0" w:firstRowFirstColumn="0" w:firstRowLastColumn="0" w:lastRowFirstColumn="0" w:lastRowLastColumn="0"/>
               <w:rPr>
-                <w:rFonts w:ascii="Times New Roman" w:eastAsia="微軟正黑體" w:hAnsi="Times New Roman" w:cs="Times New Roman" w:hint="eastAsia"/>
+                <w:rFonts w:ascii="Times New Roman" w:eastAsia="微軟正黑體" w:hAnsi="Times New Roman" w:cs="Times New Roman"/>
                 <w:color w:val="3B3838" w:themeColor="background2" w:themeShade="40"/>
               </w:rPr>
             </w:pPr>
@@ -2367,7 +2816,7 @@
           <w:p>
             <w:pPr>
               <w:rPr>
-                <w:rFonts w:ascii="Times New Roman" w:eastAsia="微軟正黑體" w:hAnsi="Times New Roman" w:cs="Times New Roman" w:hint="eastAsia"/>
+                <w:rFonts w:ascii="Times New Roman" w:eastAsia="微軟正黑體" w:hAnsi="Times New Roman" w:cs="Times New Roman"/>
               </w:rPr>
             </w:pPr>
             <w:r>
@@ -2393,7 +2842,7 @@
             <w:pPr>
               <w:cnfStyle w:val="000000100000" w:firstRow="0" w:lastRow="0" w:firstColumn="0" w:lastColumn="0" w:oddVBand="0" w:evenVBand="0" w:oddHBand="1" w:evenHBand="0" w:firstRowFirstColumn="0" w:firstRowLastColumn="0" w:lastRowFirstColumn="0" w:lastRowLastColumn="0"/>
               <w:rPr>
-                <w:rFonts w:ascii="Times New Roman" w:eastAsia="微軟正黑體" w:hAnsi="Times New Roman" w:cs="Times New Roman" w:hint="eastAsia"/>
+                <w:rFonts w:ascii="Times New Roman" w:eastAsia="微軟正黑體" w:hAnsi="Times New Roman" w:cs="Times New Roman"/>
                 <w:color w:val="3B3838" w:themeColor="background2" w:themeShade="40"/>
               </w:rPr>
             </w:pPr>
@@ -2427,7 +2876,7 @@
           <w:p>
             <w:pPr>
               <w:rPr>
-                <w:rFonts w:ascii="Times New Roman" w:eastAsia="微軟正黑體" w:hAnsi="Times New Roman" w:cs="Times New Roman" w:hint="eastAsia"/>
+                <w:rFonts w:ascii="Times New Roman" w:eastAsia="微軟正黑體" w:hAnsi="Times New Roman" w:cs="Times New Roman"/>
               </w:rPr>
             </w:pPr>
             <w:r>
@@ -2453,7 +2902,7 @@
             <w:pPr>
               <w:cnfStyle w:val="000000000000" w:firstRow="0" w:lastRow="0" w:firstColumn="0" w:lastColumn="0" w:oddVBand="0" w:evenVBand="0" w:oddHBand="0" w:evenHBand="0" w:firstRowFirstColumn="0" w:firstRowLastColumn="0" w:lastRowFirstColumn="0" w:lastRowLastColumn="0"/>
               <w:rPr>
-                <w:rFonts w:ascii="Times New Roman" w:eastAsia="微軟正黑體" w:hAnsi="Times New Roman" w:cs="Times New Roman" w:hint="eastAsia"/>
+                <w:rFonts w:ascii="Times New Roman" w:eastAsia="微軟正黑體" w:hAnsi="Times New Roman" w:cs="Times New Roman"/>
                 <w:color w:val="3B3838" w:themeColor="background2" w:themeShade="40"/>
               </w:rPr>
             </w:pPr>
@@ -2481,7 +2930,7 @@
           <w:p>
             <w:pPr>
               <w:rPr>
-                <w:rFonts w:ascii="Times New Roman" w:eastAsia="微軟正黑體" w:hAnsi="Times New Roman" w:cs="Times New Roman" w:hint="eastAsia"/>
+                <w:rFonts w:ascii="Times New Roman" w:eastAsia="微軟正黑體" w:hAnsi="Times New Roman" w:cs="Times New Roman"/>
               </w:rPr>
             </w:pPr>
             <w:r>
@@ -2501,7 +2950,7 @@
             <w:pPr>
               <w:cnfStyle w:val="000000100000" w:firstRow="0" w:lastRow="0" w:firstColumn="0" w:lastColumn="0" w:oddVBand="0" w:evenVBand="0" w:oddHBand="1" w:evenHBand="0" w:firstRowFirstColumn="0" w:firstRowLastColumn="0" w:lastRowFirstColumn="0" w:lastRowLastColumn="0"/>
               <w:rPr>
-                <w:rFonts w:ascii="Times New Roman" w:eastAsia="微軟正黑體" w:hAnsi="Times New Roman" w:cs="Times New Roman" w:hint="eastAsia"/>
+                <w:rFonts w:ascii="Times New Roman" w:eastAsia="微軟正黑體" w:hAnsi="Times New Roman" w:cs="Times New Roman"/>
                 <w:color w:val="3B3838" w:themeColor="background2" w:themeShade="40"/>
               </w:rPr>
             </w:pPr>
@@ -2543,7 +2992,7 @@
           <w:p>
             <w:pPr>
               <w:rPr>
-                <w:rFonts w:ascii="Times New Roman" w:eastAsia="微軟正黑體" w:hAnsi="Times New Roman" w:cs="Times New Roman" w:hint="eastAsia"/>
+                <w:rFonts w:ascii="Times New Roman" w:eastAsia="微軟正黑體" w:hAnsi="Times New Roman" w:cs="Times New Roman"/>
               </w:rPr>
             </w:pPr>
             <w:r>
@@ -2577,7 +3026,7 @@
           <w:p>
             <w:pPr>
               <w:rPr>
-                <w:rFonts w:ascii="Times New Roman" w:eastAsia="微軟正黑體" w:hAnsi="Times New Roman" w:cs="Times New Roman" w:hint="eastAsia"/>
+                <w:rFonts w:ascii="Times New Roman" w:eastAsia="微軟正黑體" w:hAnsi="Times New Roman" w:cs="Times New Roman"/>
                 <w:b w:val="0"/>
               </w:rPr>
             </w:pPr>
@@ -2595,7 +3044,23 @@
                 <w:b w:val="0"/>
                 <w:color w:val="3B3838" w:themeColor="background2" w:themeShade="40"/>
               </w:rPr>
-              <w:t xml:space="preserve">It can used to </w:t>
+              <w:t>It can</w:t>
+            </w:r>
+            <w:r>
+              <w:rPr>
+                <w:rFonts w:ascii="Times New Roman" w:eastAsia="微軟正黑體" w:hAnsi="Times New Roman" w:cs="Times New Roman"/>
+                <w:b w:val="0"/>
+                <w:color w:val="3B3838" w:themeColor="background2" w:themeShade="40"/>
+              </w:rPr>
+              <w:t xml:space="preserve"> be</w:t>
+            </w:r>
+            <w:r>
+              <w:rPr>
+                <w:rFonts w:ascii="Times New Roman" w:eastAsia="微軟正黑體" w:hAnsi="Times New Roman" w:cs="Times New Roman"/>
+                <w:b w:val="0"/>
+                <w:color w:val="3B3838" w:themeColor="background2" w:themeShade="40"/>
+              </w:rPr>
+              <w:t xml:space="preserve"> used to </w:t>
             </w:r>
             <w:r>
               <w:rPr>
@@ -2627,23 +3092,7 @@
                 <w:b w:val="0"/>
                 <w:color w:val="3B3838" w:themeColor="background2" w:themeShade="40"/>
               </w:rPr>
-              <w:t xml:space="preserve">operation system, type of device and so on. Nmap can scan not only single device but also whole computer network, then you can analyze the scanned information to find the </w:t>
-            </w:r>
-            <w:r>
-              <w:rPr>
-                <w:rFonts w:ascii="Times New Roman" w:eastAsia="微軟正黑體" w:hAnsi="Times New Roman" w:cs="Times New Roman"/>
-                <w:b w:val="0"/>
-                <w:color w:val="3B3838" w:themeColor="background2" w:themeShade="40"/>
-              </w:rPr>
-              <w:t>vulnerabilities</w:t>
-            </w:r>
-            <w:r>
-              <w:rPr>
-                <w:rFonts w:ascii="Times New Roman" w:eastAsia="微軟正黑體" w:hAnsi="Times New Roman" w:cs="Times New Roman"/>
-                <w:b w:val="0"/>
-                <w:color w:val="3B3838" w:themeColor="background2" w:themeShade="40"/>
-              </w:rPr>
-              <w:t>.</w:t>
+              <w:t>operation system, type of device and so on. Nmap can scan not only single device but also whole computer network, then you can analyze the scanned information to find the vulnerabilities.</w:t>
             </w:r>
           </w:p>
         </w:tc>
@@ -2662,7 +3111,7 @@
           <w:p>
             <w:pPr>
               <w:rPr>
-                <w:rFonts w:ascii="Times New Roman" w:eastAsia="微軟正黑體" w:hAnsi="Times New Roman" w:cs="Times New Roman" w:hint="eastAsia"/>
+                <w:rFonts w:ascii="Times New Roman" w:eastAsia="微軟正黑體" w:hAnsi="Times New Roman" w:cs="Times New Roman"/>
               </w:rPr>
             </w:pPr>
             <w:r>
@@ -2773,7 +3222,7 @@
           <w:p>
             <w:pPr>
               <w:rPr>
-                <w:rFonts w:ascii="Times New Roman" w:eastAsia="微軟正黑體" w:hAnsi="Times New Roman" w:cs="Times New Roman" w:hint="eastAsia"/>
+                <w:rFonts w:ascii="Times New Roman" w:eastAsia="微軟正黑體" w:hAnsi="Times New Roman" w:cs="Times New Roman"/>
                 <w:sz w:val="22"/>
               </w:rPr>
             </w:pPr>
@@ -2814,14 +3263,140 @@
     <w:p>
       <w:pPr>
         <w:rPr>
+          <w:rFonts w:ascii="Times New Roman" w:eastAsia="微軟正黑體" w:hAnsi="Times New Roman" w:cs="Times New Roman"/>
+        </w:rPr>
+      </w:pPr>
+    </w:p>
+    <w:p>
+      <w:pPr>
+        <w:rPr>
+          <w:rFonts w:ascii="Times New Roman" w:eastAsia="微軟正黑體" w:hAnsi="Times New Roman" w:cs="Times New Roman"/>
+        </w:rPr>
+      </w:pPr>
+    </w:p>
+    <w:p>
+      <w:pPr>
+        <w:rPr>
+          <w:rFonts w:ascii="Times New Roman" w:eastAsia="微軟正黑體" w:hAnsi="Times New Roman" w:cs="Times New Roman"/>
+        </w:rPr>
+      </w:pPr>
+    </w:p>
+    <w:p>
+      <w:pPr>
+        <w:rPr>
+          <w:rFonts w:ascii="Times New Roman" w:eastAsia="微軟正黑體" w:hAnsi="Times New Roman" w:cs="Times New Roman"/>
+        </w:rPr>
+      </w:pPr>
+    </w:p>
+    <w:p>
+      <w:pPr>
+        <w:rPr>
+          <w:rFonts w:ascii="Times New Roman" w:eastAsia="微軟正黑體" w:hAnsi="Times New Roman" w:cs="Times New Roman"/>
+        </w:rPr>
+      </w:pPr>
+    </w:p>
+    <w:p>
+      <w:pPr>
+        <w:rPr>
+          <w:rFonts w:ascii="Times New Roman" w:eastAsia="微軟正黑體" w:hAnsi="Times New Roman" w:cs="Times New Roman"/>
+        </w:rPr>
+      </w:pPr>
+    </w:p>
+    <w:p>
+      <w:pPr>
+        <w:rPr>
+          <w:rFonts w:ascii="Times New Roman" w:eastAsia="微軟正黑體" w:hAnsi="Times New Roman" w:cs="Times New Roman"/>
+        </w:rPr>
+      </w:pPr>
+    </w:p>
+    <w:p>
+      <w:pPr>
+        <w:rPr>
+          <w:rFonts w:ascii="Times New Roman" w:eastAsia="微軟正黑體" w:hAnsi="Times New Roman" w:cs="Times New Roman"/>
+        </w:rPr>
+      </w:pPr>
+    </w:p>
+    <w:p>
+      <w:pPr>
+        <w:rPr>
+          <w:rFonts w:ascii="Times New Roman" w:eastAsia="微軟正黑體" w:hAnsi="Times New Roman" w:cs="Times New Roman"/>
+        </w:rPr>
+      </w:pPr>
+    </w:p>
+    <w:p>
+      <w:pPr>
+        <w:rPr>
+          <w:rFonts w:ascii="Times New Roman" w:eastAsia="微軟正黑體" w:hAnsi="Times New Roman" w:cs="Times New Roman"/>
+        </w:rPr>
+      </w:pPr>
+    </w:p>
+    <w:p>
+      <w:pPr>
+        <w:rPr>
+          <w:rFonts w:ascii="Times New Roman" w:eastAsia="微軟正黑體" w:hAnsi="Times New Roman" w:cs="Times New Roman"/>
+        </w:rPr>
+      </w:pPr>
+    </w:p>
+    <w:p>
+      <w:pPr>
+        <w:rPr>
+          <w:rFonts w:ascii="Times New Roman" w:eastAsia="微軟正黑體" w:hAnsi="Times New Roman" w:cs="Times New Roman"/>
+        </w:rPr>
+      </w:pPr>
+    </w:p>
+    <w:p>
+      <w:pPr>
+        <w:rPr>
+          <w:rFonts w:ascii="Times New Roman" w:eastAsia="微軟正黑體" w:hAnsi="Times New Roman" w:cs="Times New Roman"/>
+        </w:rPr>
+      </w:pPr>
+    </w:p>
+    <w:p>
+      <w:pPr>
+        <w:rPr>
+          <w:rFonts w:ascii="Times New Roman" w:eastAsia="微軟正黑體" w:hAnsi="Times New Roman" w:cs="Times New Roman"/>
+        </w:rPr>
+      </w:pPr>
+    </w:p>
+    <w:p>
+      <w:pPr>
+        <w:rPr>
+          <w:rFonts w:ascii="Times New Roman" w:eastAsia="微軟正黑體" w:hAnsi="Times New Roman" w:cs="Times New Roman"/>
+        </w:rPr>
+      </w:pPr>
+    </w:p>
+    <w:p>
+      <w:pPr>
+        <w:rPr>
+          <w:rFonts w:ascii="Times New Roman" w:eastAsia="微軟正黑體" w:hAnsi="Times New Roman" w:cs="Times New Roman"/>
+        </w:rPr>
+      </w:pPr>
+    </w:p>
+    <w:p>
+      <w:pPr>
+        <w:rPr>
+          <w:rFonts w:ascii="Times New Roman" w:eastAsia="微軟正黑體" w:hAnsi="Times New Roman" w:cs="Times New Roman"/>
+        </w:rPr>
+      </w:pPr>
+    </w:p>
+    <w:p>
+      <w:pPr>
+        <w:rPr>
+          <w:rFonts w:ascii="Times New Roman" w:eastAsia="微軟正黑體" w:hAnsi="Times New Roman" w:cs="Times New Roman"/>
+        </w:rPr>
+      </w:pPr>
+    </w:p>
+    <w:p>
+      <w:pPr>
+        <w:rPr>
+          <w:rFonts w:ascii="Times New Roman" w:eastAsia="微軟正黑體" w:hAnsi="Times New Roman" w:cs="Times New Roman"/>
+        </w:rPr>
+      </w:pPr>
+    </w:p>
+    <w:p>
+      <w:pPr>
+        <w:rPr>
           <w:rFonts w:ascii="Times New Roman" w:eastAsia="微軟正黑體" w:hAnsi="Times New Roman" w:cs="Times New Roman" w:hint="eastAsia"/>
-        </w:rPr>
-      </w:pPr>
-    </w:p>
-    <w:p>
-      <w:pPr>
-        <w:rPr>
-          <w:rFonts w:ascii="Times New Roman" w:eastAsia="微軟正黑體" w:hAnsi="Times New Roman" w:cs="Times New Roman"/>
         </w:rPr>
       </w:pPr>
     </w:p>
@@ -2847,6 +3422,7 @@
           <w:sz w:val="26"/>
           <w:szCs w:val="26"/>
         </w:rPr>
+        <w:lastRenderedPageBreak/>
         <w:t>Step 3 : Reflection</w:t>
       </w:r>
     </w:p>
@@ -2868,28 +3444,114 @@
         <w:jc w:val="both"/>
         <w:rPr>
           <w:rFonts w:ascii="Times New Roman" w:eastAsia="微軟正黑體" w:hAnsi="Times New Roman" w:cs="Times New Roman"/>
+          <w:b/>
         </w:rPr>
       </w:pPr>
       <w:r>
         <w:rPr>
           <w:rFonts w:ascii="Times New Roman" w:eastAsia="微軟正黑體" w:hAnsi="Times New Roman" w:cs="Times New Roman" w:hint="eastAsia"/>
-        </w:rPr>
-        <w:lastRenderedPageBreak/>
+          <w:b/>
+        </w:rPr>
         <w:t>What is the prevalence of network attacks and what is their impact on an organization</w:t>
       </w:r>
       <w:r>
         <w:rPr>
           <w:rFonts w:ascii="Times New Roman" w:eastAsia="微軟正黑體" w:hAnsi="Times New Roman" w:cs="Times New Roman"/>
+          <w:b/>
         </w:rPr>
         <w:t>’s operation? What are some key steps organizations can take to help protect their networks and resources?</w:t>
       </w:r>
     </w:p>
     <w:p>
       <w:pPr>
-        <w:ind w:left="840"/>
         <w:jc w:val="both"/>
         <w:rPr>
           <w:rFonts w:ascii="Times New Roman" w:eastAsia="微軟正黑體" w:hAnsi="Times New Roman" w:cs="Times New Roman"/>
+        </w:rPr>
+      </w:pPr>
+    </w:p>
+    <w:p>
+      <w:pPr>
+        <w:ind w:left="840" w:firstLineChars="200" w:firstLine="480"/>
+        <w:jc w:val="both"/>
+        <w:rPr>
+          <w:rFonts w:ascii="Times New Roman" w:eastAsia="微軟正黑體" w:hAnsi="Times New Roman" w:cs="Times New Roman" w:hint="eastAsia"/>
+        </w:rPr>
+      </w:pPr>
+      <w:r>
+        <w:rPr>
+          <w:rFonts w:ascii="Times New Roman" w:eastAsia="微軟正黑體" w:hAnsi="Times New Roman" w:cs="Times New Roman" w:hint="eastAsia"/>
+        </w:rPr>
+        <w:t xml:space="preserve">Due to the progress of network, </w:t>
+      </w:r>
+      <w:r>
+        <w:rPr>
+          <w:rFonts w:ascii="Times New Roman" w:eastAsia="微軟正黑體" w:hAnsi="Times New Roman" w:cs="Times New Roman"/>
+        </w:rPr>
+        <w:t>network attack events occur every</w:t>
+      </w:r>
+      <w:r>
+        <w:rPr>
+          <w:rFonts w:ascii="Times New Roman" w:eastAsia="微軟正黑體" w:hAnsi="Times New Roman" w:cs="Times New Roman"/>
+        </w:rPr>
+        <w:t xml:space="preserve"> </w:t>
+      </w:r>
+      <w:r>
+        <w:rPr>
+          <w:rFonts w:ascii="Times New Roman" w:eastAsia="微軟正黑體" w:hAnsi="Times New Roman" w:cs="Times New Roman"/>
+        </w:rPr>
+        <w:t>day</w:t>
+      </w:r>
+      <w:r>
+        <w:rPr>
+          <w:rFonts w:ascii="Times New Roman" w:eastAsia="微軟正黑體" w:hAnsi="Times New Roman" w:cs="Times New Roman"/>
+        </w:rPr>
+        <w:t>. Small losses may lose some unimportant data, but large losses may lose several thousands of dollars.</w:t>
+      </w:r>
+      <w:r>
+        <w:rPr>
+          <w:rFonts w:ascii="Times New Roman" w:eastAsia="微軟正黑體" w:hAnsi="Times New Roman" w:cs="Times New Roman"/>
+        </w:rPr>
+        <w:t xml:space="preserve"> The First step that organizations can take is to activate both hardware and software firewalls protect your computer and don’t open unclear files or links. The second step is to utilize some famous security audit tools</w:t>
+      </w:r>
+      <w:r>
+        <w:rPr>
+          <w:rFonts w:ascii="Times New Roman" w:eastAsia="微軟正黑體" w:hAnsi="Times New Roman" w:cs="Times New Roman"/>
+        </w:rPr>
+        <w:t xml:space="preserve"> that I mention above</w:t>
+      </w:r>
+      <w:r>
+        <w:rPr>
+          <w:rFonts w:ascii="Times New Roman" w:eastAsia="微軟正黑體" w:hAnsi="Times New Roman" w:cs="Times New Roman"/>
+        </w:rPr>
+        <w:t xml:space="preserve"> to help you ensure the</w:t>
+      </w:r>
+      <w:r>
+        <w:rPr>
+          <w:rFonts w:ascii="Times New Roman" w:eastAsia="微軟正黑體" w:hAnsi="Times New Roman" w:cs="Times New Roman"/>
+        </w:rPr>
+        <w:t xml:space="preserve"> network</w:t>
+      </w:r>
+      <w:r>
+        <w:rPr>
+          <w:rFonts w:ascii="Times New Roman" w:eastAsia="微軟正黑體" w:hAnsi="Times New Roman" w:cs="Times New Roman"/>
+        </w:rPr>
+        <w:t xml:space="preserve"> security.</w:t>
+      </w:r>
+    </w:p>
+    <w:p>
+      <w:pPr>
+        <w:jc w:val="both"/>
+        <w:rPr>
+          <w:rFonts w:ascii="Times New Roman" w:eastAsia="微軟正黑體" w:hAnsi="Times New Roman" w:cs="Times New Roman"/>
+        </w:rPr>
+      </w:pPr>
+    </w:p>
+    <w:p>
+      <w:pPr>
+        <w:jc w:val="both"/>
+        <w:rPr>
+          <w:rFonts w:ascii="Times New Roman" w:eastAsia="微軟正黑體" w:hAnsi="Times New Roman" w:cs="Times New Roman" w:hint="eastAsia"/>
         </w:rPr>
       </w:pPr>
     </w:p>
@@ -2904,26 +3566,78 @@
         <w:jc w:val="both"/>
         <w:rPr>
           <w:rFonts w:ascii="Times New Roman" w:eastAsia="微軟正黑體" w:hAnsi="Times New Roman" w:cs="Times New Roman"/>
+          <w:b/>
         </w:rPr>
       </w:pPr>
       <w:r>
         <w:rPr>
           <w:rFonts w:ascii="Times New Roman" w:eastAsia="微軟正黑體" w:hAnsi="Times New Roman" w:cs="Times New Roman" w:hint="eastAsia"/>
+          <w:b/>
         </w:rPr>
         <w:t xml:space="preserve">Have you actually worked for an organization or know of one where the network was compromised? </w:t>
       </w:r>
       <w:r>
         <w:rPr>
           <w:rFonts w:ascii="Times New Roman" w:eastAsia="微軟正黑體" w:hAnsi="Times New Roman" w:cs="Times New Roman"/>
+          <w:b/>
         </w:rPr>
         <w:t>If so, what was the impact to the organization and what did they do about it?</w:t>
       </w:r>
     </w:p>
     <w:p>
       <w:pPr>
-        <w:pStyle w:val="a3"/>
-        <w:rPr>
-          <w:rFonts w:ascii="Times New Roman" w:eastAsia="微軟正黑體" w:hAnsi="Times New Roman" w:cs="Times New Roman"/>
+        <w:ind w:left="840"/>
+        <w:jc w:val="both"/>
+        <w:rPr>
+          <w:rFonts w:ascii="Times New Roman" w:eastAsia="微軟正黑體" w:hAnsi="Times New Roman" w:cs="Times New Roman" w:hint="eastAsia"/>
+          <w:b/>
+        </w:rPr>
+      </w:pPr>
+    </w:p>
+    <w:p>
+      <w:pPr>
+        <w:ind w:left="840" w:firstLineChars="200" w:firstLine="480"/>
+        <w:jc w:val="both"/>
+        <w:rPr>
+          <w:rFonts w:ascii="Times New Roman" w:eastAsia="微軟正黑體" w:hAnsi="Times New Roman" w:cs="Times New Roman" w:hint="eastAsia"/>
+        </w:rPr>
+      </w:pPr>
+      <w:r>
+        <w:rPr>
+          <w:rFonts w:ascii="Times New Roman" w:eastAsia="微軟正黑體" w:hAnsi="Times New Roman" w:cs="Times New Roman" w:hint="eastAsia"/>
+        </w:rPr>
+        <w:t>Take my laboratory, WCIS Lab as an example, our server</w:t>
+      </w:r>
+      <w:r>
+        <w:rPr>
+          <w:rFonts w:ascii="Times New Roman" w:eastAsia="微軟正黑體" w:hAnsi="Times New Roman" w:cs="Times New Roman"/>
+        </w:rPr>
+        <w:t xml:space="preserve"> was hacked and changed the root password a few weeks ago.</w:t>
+      </w:r>
+      <w:r>
+        <w:rPr>
+          <w:rFonts w:ascii="Times New Roman" w:eastAsia="微軟正黑體" w:hAnsi="Times New Roman" w:cs="Times New Roman"/>
+        </w:rPr>
+        <w:t xml:space="preserve"> Although It didn’t cause large losses, but it also brings us trouble.</w:t>
+      </w:r>
+      <w:r>
+        <w:rPr>
+          <w:rFonts w:ascii="Times New Roman" w:eastAsia="微軟正黑體" w:hAnsi="Times New Roman" w:cs="Times New Roman"/>
+        </w:rPr>
+        <w:t xml:space="preserve"> In case we have some important information or data in that server, it will cause a lots losses.</w:t>
+      </w:r>
+    </w:p>
+    <w:p>
+      <w:pPr>
+        <w:rPr>
+          <w:rFonts w:ascii="Times New Roman" w:eastAsia="微軟正黑體" w:hAnsi="Times New Roman" w:cs="Times New Roman"/>
+        </w:rPr>
+      </w:pPr>
+    </w:p>
+    <w:p>
+      <w:pPr>
+        <w:rPr>
+          <w:rFonts w:ascii="Times New Roman" w:eastAsia="微軟正黑體" w:hAnsi="Times New Roman" w:cs="Times New Roman" w:hint="eastAsia"/>
         </w:rPr>
       </w:pPr>
     </w:p>
@@ -2938,17 +3652,20 @@
         <w:jc w:val="both"/>
         <w:rPr>
           <w:rFonts w:ascii="Times New Roman" w:eastAsia="微軟正黑體" w:hAnsi="Times New Roman" w:cs="Times New Roman"/>
+          <w:b/>
         </w:rPr>
       </w:pPr>
       <w:r>
         <w:rPr>
           <w:rFonts w:ascii="Times New Roman" w:eastAsia="微軟正黑體" w:hAnsi="Times New Roman" w:cs="Times New Roman"/>
+          <w:b/>
         </w:rPr>
         <w:t>W</w:t>
       </w:r>
       <w:r>
         <w:rPr>
           <w:rFonts w:ascii="Times New Roman" w:eastAsia="微軟正黑體" w:hAnsi="Times New Roman" w:cs="Times New Roman" w:hint="eastAsia"/>
+          <w:b/>
         </w:rPr>
         <w:t>hat steps can you take to protect your own PC or laptop computer?</w:t>
       </w:r>
@@ -2958,8 +3675,185 @@
         <w:jc w:val="both"/>
         <w:rPr>
           <w:rFonts w:ascii="Times New Roman" w:eastAsia="微軟正黑體" w:hAnsi="Times New Roman" w:cs="Times New Roman"/>
-        </w:rPr>
-      </w:pPr>
+          <w:b/>
+        </w:rPr>
+      </w:pPr>
+    </w:p>
+    <w:p>
+      <w:pPr>
+        <w:ind w:left="960"/>
+        <w:jc w:val="both"/>
+        <w:rPr>
+          <w:rFonts w:ascii="Times New Roman" w:eastAsia="微軟正黑體" w:hAnsi="Times New Roman" w:cs="Times New Roman"/>
+        </w:rPr>
+      </w:pPr>
+      <w:r>
+        <w:rPr>
+          <w:rFonts w:ascii="Times New Roman" w:eastAsia="微軟正黑體" w:hAnsi="Times New Roman" w:cs="Times New Roman"/>
+        </w:rPr>
+        <w:t xml:space="preserve">The following steps I will take to protect my personal devices : </w:t>
+      </w:r>
+    </w:p>
+    <w:p>
+      <w:pPr>
+        <w:ind w:left="960"/>
+        <w:jc w:val="both"/>
+        <w:rPr>
+          <w:rFonts w:ascii="Times New Roman" w:eastAsia="微軟正黑體" w:hAnsi="Times New Roman" w:cs="Times New Roman" w:hint="eastAsia"/>
+        </w:rPr>
+      </w:pPr>
+    </w:p>
+    <w:p>
+      <w:pPr>
+        <w:pStyle w:val="a3"/>
+        <w:numPr>
+          <w:ilvl w:val="0"/>
+          <w:numId w:val="20"/>
+        </w:numPr>
+        <w:ind w:leftChars="0"/>
+        <w:jc w:val="both"/>
+        <w:rPr>
+          <w:rFonts w:ascii="Times New Roman" w:eastAsia="微軟正黑體" w:hAnsi="Times New Roman" w:cs="Times New Roman" w:hint="eastAsia"/>
+        </w:rPr>
+      </w:pPr>
+      <w:r>
+        <w:rPr>
+          <w:rFonts w:ascii="Times New Roman" w:eastAsia="微軟正黑體" w:hAnsi="Times New Roman" w:cs="Times New Roman" w:hint="eastAsia"/>
+        </w:rPr>
+        <w:t>Use firewall</w:t>
+      </w:r>
+    </w:p>
+    <w:p>
+      <w:pPr>
+        <w:pStyle w:val="a3"/>
+        <w:numPr>
+          <w:ilvl w:val="0"/>
+          <w:numId w:val="20"/>
+        </w:numPr>
+        <w:ind w:leftChars="0"/>
+        <w:jc w:val="both"/>
+        <w:rPr>
+          <w:rFonts w:ascii="Times New Roman" w:eastAsia="微軟正黑體" w:hAnsi="Times New Roman" w:cs="Times New Roman"/>
+        </w:rPr>
+      </w:pPr>
+      <w:r>
+        <w:rPr>
+          <w:rFonts w:ascii="Times New Roman" w:eastAsia="微軟正黑體" w:hAnsi="Times New Roman" w:cs="Times New Roman"/>
+        </w:rPr>
+        <w:t xml:space="preserve">Regularly update the </w:t>
+      </w:r>
+      <w:r>
+        <w:rPr>
+          <w:rFonts w:ascii="Times New Roman" w:eastAsia="微軟正黑體" w:hAnsi="Times New Roman" w:cs="Times New Roman"/>
+        </w:rPr>
+        <w:t xml:space="preserve">operation </w:t>
+      </w:r>
+      <w:r>
+        <w:rPr>
+          <w:rFonts w:ascii="Times New Roman" w:eastAsia="微軟正黑體" w:hAnsi="Times New Roman" w:cs="Times New Roman"/>
+        </w:rPr>
+        <w:t>system</w:t>
+      </w:r>
+    </w:p>
+    <w:p>
+      <w:pPr>
+        <w:pStyle w:val="a3"/>
+        <w:numPr>
+          <w:ilvl w:val="0"/>
+          <w:numId w:val="20"/>
+        </w:numPr>
+        <w:ind w:leftChars="0"/>
+        <w:jc w:val="both"/>
+        <w:rPr>
+          <w:rFonts w:ascii="Times New Roman" w:eastAsia="微軟正黑體" w:hAnsi="Times New Roman" w:cs="Times New Roman"/>
+        </w:rPr>
+      </w:pPr>
+      <w:r>
+        <w:rPr>
+          <w:rFonts w:ascii="Times New Roman" w:eastAsia="微軟正黑體" w:hAnsi="Times New Roman" w:cs="Times New Roman"/>
+        </w:rPr>
+        <w:t>Check ports if be monitored by someone or not.</w:t>
+      </w:r>
+    </w:p>
+    <w:p>
+      <w:pPr>
+        <w:pStyle w:val="a3"/>
+        <w:numPr>
+          <w:ilvl w:val="0"/>
+          <w:numId w:val="20"/>
+        </w:numPr>
+        <w:ind w:leftChars="0"/>
+        <w:jc w:val="both"/>
+        <w:rPr>
+          <w:rFonts w:ascii="Times New Roman" w:eastAsia="微軟正黑體" w:hAnsi="Times New Roman" w:cs="Times New Roman"/>
+        </w:rPr>
+      </w:pPr>
+      <w:r>
+        <w:rPr>
+          <w:rFonts w:ascii="Times New Roman" w:eastAsia="微軟正黑體" w:hAnsi="Times New Roman" w:cs="Times New Roman"/>
+        </w:rPr>
+        <w:t xml:space="preserve">Use the security audit tools </w:t>
+      </w:r>
+      <w:r>
+        <w:rPr>
+          <w:rFonts w:ascii="Times New Roman" w:eastAsia="微軟正黑體" w:hAnsi="Times New Roman" w:cs="Times New Roman" w:hint="eastAsia"/>
+        </w:rPr>
+        <w:t>I mentioned above.</w:t>
+      </w:r>
+    </w:p>
+    <w:p>
+      <w:pPr>
+        <w:pStyle w:val="a3"/>
+        <w:numPr>
+          <w:ilvl w:val="0"/>
+          <w:numId w:val="20"/>
+        </w:numPr>
+        <w:ind w:leftChars="0"/>
+        <w:jc w:val="both"/>
+        <w:rPr>
+          <w:rFonts w:ascii="Times New Roman" w:eastAsia="微軟正黑體" w:hAnsi="Times New Roman" w:cs="Times New Roman"/>
+        </w:rPr>
+      </w:pPr>
+      <w:r>
+        <w:rPr>
+          <w:rFonts w:ascii="Times New Roman" w:eastAsia="微軟正黑體" w:hAnsi="Times New Roman" w:cs="Times New Roman"/>
+        </w:rPr>
+        <w:t>Avoid opening unclear files or links.</w:t>
+      </w:r>
+    </w:p>
+    <w:p>
+      <w:pPr>
+        <w:pStyle w:val="a3"/>
+        <w:numPr>
+          <w:ilvl w:val="0"/>
+          <w:numId w:val="20"/>
+        </w:numPr>
+        <w:ind w:leftChars="0"/>
+        <w:jc w:val="both"/>
+        <w:rPr>
+          <w:rFonts w:ascii="Times New Roman" w:eastAsia="微軟正黑體" w:hAnsi="Times New Roman" w:cs="Times New Roman" w:hint="eastAsia"/>
+        </w:rPr>
+      </w:pPr>
+      <w:r>
+        <w:rPr>
+          <w:rFonts w:ascii="Times New Roman" w:eastAsia="微軟正黑體" w:hAnsi="Times New Roman" w:cs="Times New Roman"/>
+        </w:rPr>
+        <w:t xml:space="preserve">Use static DHCP </w:t>
+      </w:r>
+      <w:r>
+        <w:rPr>
+          <w:rFonts w:ascii="Times New Roman" w:eastAsia="微軟正黑體" w:hAnsi="Times New Roman" w:cs="Times New Roman"/>
+        </w:rPr>
+        <w:t>to avoid someone changing</w:t>
+      </w:r>
+      <w:bookmarkStart w:id="0" w:name="_GoBack"/>
+      <w:bookmarkEnd w:id="0"/>
+      <w:r>
+        <w:rPr>
+          <w:rFonts w:ascii="Times New Roman" w:eastAsia="微軟正黑體" w:hAnsi="Times New Roman" w:cs="Times New Roman"/>
+        </w:rPr>
+        <w:t xml:space="preserve"> my ARP table.</w:t>
+      </w:r>
     </w:p>
     <w:p>
       <w:pPr>
@@ -3019,6 +3913,92 @@
 <file path=word/numbering.xml><?xml version="1.0" encoding="utf-8"?>
 <w:numbering xmlns:wpc="http://schemas.microsoft.com/office/word/2010/wordprocessingCanvas" xmlns:cx="http://schemas.microsoft.com/office/drawing/2014/chartex" xmlns:mc="http://schemas.openxmlformats.org/markup-compatibility/2006" xmlns:o="urn:schemas-microsoft-com:office:office" xmlns:r="http://schemas.openxmlformats.org/officeDocument/2006/relationships" xmlns:m="http://schemas.openxmlformats.org/officeDocument/2006/math" xmlns:v="urn:schemas-microsoft-com:vml" xmlns:wp14="http://schemas.microsoft.com/office/word/2010/wordprocessingDrawing" xmlns:wp="http://schemas.openxmlformats.org/drawingml/2006/wordprocessingDrawing" xmlns:w10="urn:schemas-microsoft-com:office:word" xmlns:w="http://schemas.openxmlformats.org/wordprocessingml/2006/main" xmlns:w14="http://schemas.microsoft.com/office/word/2010/wordml" xmlns:w15="http://schemas.microsoft.com/office/word/2012/wordml" xmlns:w16se="http://schemas.microsoft.com/office/word/2015/wordml/symex" xmlns:wpg="http://schemas.microsoft.com/office/word/2010/wordprocessingGroup" xmlns:wpi="http://schemas.microsoft.com/office/word/2010/wordprocessingInk" xmlns:wne="http://schemas.microsoft.com/office/word/2006/wordml" xmlns:wps="http://schemas.microsoft.com/office/word/2010/wordprocessingShape" mc:Ignorable="w14 w15 w16se wp14">
   <w:abstractNum w:abstractNumId="0" w15:restartNumberingAfterBreak="0">
+    <w:nsid w:val="0A40788B"/>
+    <w:multiLevelType w:val="hybridMultilevel"/>
+    <w:tmpl w:val="741CF072"/>
+    <w:lvl w:ilvl="0" w:tplc="0409000F">
+      <w:start w:val="1"/>
+      <w:numFmt w:val="decimal"/>
+      <w:lvlText w:val="%1."/>
+      <w:lvlJc w:val="left"/>
+      <w:pPr>
+        <w:ind w:left="1440" w:hanging="480"/>
+      </w:pPr>
+    </w:lvl>
+    <w:lvl w:ilvl="1" w:tplc="04090019" w:tentative="1">
+      <w:start w:val="1"/>
+      <w:numFmt w:val="ideographTraditional"/>
+      <w:lvlText w:val="%2、"/>
+      <w:lvlJc w:val="left"/>
+      <w:pPr>
+        <w:ind w:left="1920" w:hanging="480"/>
+      </w:pPr>
+    </w:lvl>
+    <w:lvl w:ilvl="2" w:tplc="0409001B" w:tentative="1">
+      <w:start w:val="1"/>
+      <w:numFmt w:val="lowerRoman"/>
+      <w:lvlText w:val="%3."/>
+      <w:lvlJc w:val="right"/>
+      <w:pPr>
+        <w:ind w:left="2400" w:hanging="480"/>
+      </w:pPr>
+    </w:lvl>
+    <w:lvl w:ilvl="3" w:tplc="0409000F" w:tentative="1">
+      <w:start w:val="1"/>
+      <w:numFmt w:val="decimal"/>
+      <w:lvlText w:val="%4."/>
+      <w:lvlJc w:val="left"/>
+      <w:pPr>
+        <w:ind w:left="2880" w:hanging="480"/>
+      </w:pPr>
+    </w:lvl>
+    <w:lvl w:ilvl="4" w:tplc="04090019" w:tentative="1">
+      <w:start w:val="1"/>
+      <w:numFmt w:val="ideographTraditional"/>
+      <w:lvlText w:val="%5、"/>
+      <w:lvlJc w:val="left"/>
+      <w:pPr>
+        <w:ind w:left="3360" w:hanging="480"/>
+      </w:pPr>
+    </w:lvl>
+    <w:lvl w:ilvl="5" w:tplc="0409001B" w:tentative="1">
+      <w:start w:val="1"/>
+      <w:numFmt w:val="lowerRoman"/>
+      <w:lvlText w:val="%6."/>
+      <w:lvlJc w:val="right"/>
+      <w:pPr>
+        <w:ind w:left="3840" w:hanging="480"/>
+      </w:pPr>
+    </w:lvl>
+    <w:lvl w:ilvl="6" w:tplc="0409000F" w:tentative="1">
+      <w:start w:val="1"/>
+      <w:numFmt w:val="decimal"/>
+      <w:lvlText w:val="%7."/>
+      <w:lvlJc w:val="left"/>
+      <w:pPr>
+        <w:ind w:left="4320" w:hanging="480"/>
+      </w:pPr>
+    </w:lvl>
+    <w:lvl w:ilvl="7" w:tplc="04090019" w:tentative="1">
+      <w:start w:val="1"/>
+      <w:numFmt w:val="ideographTraditional"/>
+      <w:lvlText w:val="%8、"/>
+      <w:lvlJc w:val="left"/>
+      <w:pPr>
+        <w:ind w:left="4800" w:hanging="480"/>
+      </w:pPr>
+    </w:lvl>
+    <w:lvl w:ilvl="8" w:tplc="0409001B" w:tentative="1">
+      <w:start w:val="1"/>
+      <w:numFmt w:val="lowerRoman"/>
+      <w:lvlText w:val="%9."/>
+      <w:lvlJc w:val="right"/>
+      <w:pPr>
+        <w:ind w:left="5280" w:hanging="480"/>
+      </w:pPr>
+    </w:lvl>
+  </w:abstractNum>
+  <w:abstractNum w:abstractNumId="1" w15:restartNumberingAfterBreak="0">
     <w:nsid w:val="0AFB7BCF"/>
     <w:multiLevelType w:val="hybridMultilevel"/>
     <w:tmpl w:val="9544CEF8"/>
@@ -3131,7 +4111,7 @@
       </w:rPr>
     </w:lvl>
   </w:abstractNum>
-  <w:abstractNum w:abstractNumId="1" w15:restartNumberingAfterBreak="0">
+  <w:abstractNum w:abstractNumId="2" w15:restartNumberingAfterBreak="0">
     <w:nsid w:val="0DF35570"/>
     <w:multiLevelType w:val="hybridMultilevel"/>
     <w:tmpl w:val="596C13FE"/>
@@ -3220,7 +4200,7 @@
       </w:pPr>
     </w:lvl>
   </w:abstractNum>
-  <w:abstractNum w:abstractNumId="2" w15:restartNumberingAfterBreak="0">
+  <w:abstractNum w:abstractNumId="3" w15:restartNumberingAfterBreak="0">
     <w:nsid w:val="1EE14C17"/>
     <w:multiLevelType w:val="hybridMultilevel"/>
     <w:tmpl w:val="D1986F90"/>
@@ -3311,7 +4291,7 @@
       </w:pPr>
     </w:lvl>
   </w:abstractNum>
-  <w:abstractNum w:abstractNumId="3" w15:restartNumberingAfterBreak="0">
+  <w:abstractNum w:abstractNumId="4" w15:restartNumberingAfterBreak="0">
     <w:nsid w:val="212B3830"/>
     <w:multiLevelType w:val="hybridMultilevel"/>
     <w:tmpl w:val="5486F5BC"/>
@@ -3423,7 +4403,7 @@
       </w:rPr>
     </w:lvl>
   </w:abstractNum>
-  <w:abstractNum w:abstractNumId="4" w15:restartNumberingAfterBreak="0">
+  <w:abstractNum w:abstractNumId="5" w15:restartNumberingAfterBreak="0">
     <w:nsid w:val="233D12C5"/>
     <w:multiLevelType w:val="hybridMultilevel"/>
     <w:tmpl w:val="9E164F72"/>
@@ -3536,7 +4516,7 @@
       </w:rPr>
     </w:lvl>
   </w:abstractNum>
-  <w:abstractNum w:abstractNumId="5" w15:restartNumberingAfterBreak="0">
+  <w:abstractNum w:abstractNumId="6" w15:restartNumberingAfterBreak="0">
     <w:nsid w:val="27BB6228"/>
     <w:multiLevelType w:val="hybridMultilevel"/>
     <w:tmpl w:val="DCC4CB8E"/>
@@ -3649,7 +4629,7 @@
       </w:rPr>
     </w:lvl>
   </w:abstractNum>
-  <w:abstractNum w:abstractNumId="6" w15:restartNumberingAfterBreak="0">
+  <w:abstractNum w:abstractNumId="7" w15:restartNumberingAfterBreak="0">
     <w:nsid w:val="2D1B33B8"/>
     <w:multiLevelType w:val="hybridMultilevel"/>
     <w:tmpl w:val="E2F46C58"/>
@@ -3738,7 +4718,7 @@
       </w:pPr>
     </w:lvl>
   </w:abstractNum>
-  <w:abstractNum w:abstractNumId="7" w15:restartNumberingAfterBreak="0">
+  <w:abstractNum w:abstractNumId="8" w15:restartNumberingAfterBreak="0">
     <w:nsid w:val="31CB7783"/>
     <w:multiLevelType w:val="hybridMultilevel"/>
     <w:tmpl w:val="37EA94DC"/>
@@ -3851,7 +4831,7 @@
       </w:rPr>
     </w:lvl>
   </w:abstractNum>
-  <w:abstractNum w:abstractNumId="8" w15:restartNumberingAfterBreak="0">
+  <w:abstractNum w:abstractNumId="9" w15:restartNumberingAfterBreak="0">
     <w:nsid w:val="3B741383"/>
     <w:multiLevelType w:val="hybridMultilevel"/>
     <w:tmpl w:val="6760658E"/>
@@ -3937,7 +4917,7 @@
       </w:pPr>
     </w:lvl>
   </w:abstractNum>
-  <w:abstractNum w:abstractNumId="9" w15:restartNumberingAfterBreak="0">
+  <w:abstractNum w:abstractNumId="10" w15:restartNumberingAfterBreak="0">
     <w:nsid w:val="4D631D98"/>
     <w:multiLevelType w:val="hybridMultilevel"/>
     <w:tmpl w:val="2D5220C0"/>
@@ -4026,7 +5006,7 @@
       </w:pPr>
     </w:lvl>
   </w:abstractNum>
-  <w:abstractNum w:abstractNumId="10" w15:restartNumberingAfterBreak="0">
+  <w:abstractNum w:abstractNumId="11" w15:restartNumberingAfterBreak="0">
     <w:nsid w:val="53D83D07"/>
     <w:multiLevelType w:val="hybridMultilevel"/>
     <w:tmpl w:val="223CE1D8"/>
@@ -4115,7 +5095,7 @@
       </w:pPr>
     </w:lvl>
   </w:abstractNum>
-  <w:abstractNum w:abstractNumId="11" w15:restartNumberingAfterBreak="0">
+  <w:abstractNum w:abstractNumId="12" w15:restartNumberingAfterBreak="0">
     <w:nsid w:val="54713A29"/>
     <w:multiLevelType w:val="hybridMultilevel"/>
     <w:tmpl w:val="28A25A88"/>
@@ -4204,7 +5184,7 @@
       </w:pPr>
     </w:lvl>
   </w:abstractNum>
-  <w:abstractNum w:abstractNumId="12" w15:restartNumberingAfterBreak="0">
+  <w:abstractNum w:abstractNumId="13" w15:restartNumberingAfterBreak="0">
     <w:nsid w:val="59280CD8"/>
     <w:multiLevelType w:val="hybridMultilevel"/>
     <w:tmpl w:val="A8B84D34"/>
@@ -4294,7 +5274,7 @@
       </w:pPr>
     </w:lvl>
   </w:abstractNum>
-  <w:abstractNum w:abstractNumId="13" w15:restartNumberingAfterBreak="0">
+  <w:abstractNum w:abstractNumId="14" w15:restartNumberingAfterBreak="0">
     <w:nsid w:val="5AE713E5"/>
     <w:multiLevelType w:val="hybridMultilevel"/>
     <w:tmpl w:val="65526008"/>
@@ -4383,7 +5363,7 @@
       </w:pPr>
     </w:lvl>
   </w:abstractNum>
-  <w:abstractNum w:abstractNumId="14" w15:restartNumberingAfterBreak="0">
+  <w:abstractNum w:abstractNumId="15" w15:restartNumberingAfterBreak="0">
     <w:nsid w:val="635D3719"/>
     <w:multiLevelType w:val="hybridMultilevel"/>
     <w:tmpl w:val="5E3A5BF8"/>
@@ -4472,7 +5452,7 @@
       </w:pPr>
     </w:lvl>
   </w:abstractNum>
-  <w:abstractNum w:abstractNumId="15" w15:restartNumberingAfterBreak="0">
+  <w:abstractNum w:abstractNumId="16" w15:restartNumberingAfterBreak="0">
     <w:nsid w:val="6EFD2D2F"/>
     <w:multiLevelType w:val="hybridMultilevel"/>
     <w:tmpl w:val="CA6ACF4A"/>
@@ -4561,7 +5541,7 @@
       </w:pPr>
     </w:lvl>
   </w:abstractNum>
-  <w:abstractNum w:abstractNumId="16" w15:restartNumberingAfterBreak="0">
+  <w:abstractNum w:abstractNumId="17" w15:restartNumberingAfterBreak="0">
     <w:nsid w:val="6FF83E9B"/>
     <w:multiLevelType w:val="hybridMultilevel"/>
     <w:tmpl w:val="19AEA67C"/>
@@ -4650,7 +5630,7 @@
       </w:pPr>
     </w:lvl>
   </w:abstractNum>
-  <w:abstractNum w:abstractNumId="17" w15:restartNumberingAfterBreak="0">
+  <w:abstractNum w:abstractNumId="18" w15:restartNumberingAfterBreak="0">
     <w:nsid w:val="77572921"/>
     <w:multiLevelType w:val="hybridMultilevel"/>
     <w:tmpl w:val="D30AC1AE"/>
@@ -4763,10 +5743,10 @@
       </w:rPr>
     </w:lvl>
   </w:abstractNum>
-  <w:abstractNum w:abstractNumId="18" w15:restartNumberingAfterBreak="0">
+  <w:abstractNum w:abstractNumId="19" w15:restartNumberingAfterBreak="0">
     <w:nsid w:val="779C7A96"/>
     <w:multiLevelType w:val="hybridMultilevel"/>
-    <w:tmpl w:val="650E5A52"/>
+    <w:tmpl w:val="50367F88"/>
     <w:lvl w:ilvl="0" w:tplc="D744058E">
       <w:start w:val="1"/>
       <w:numFmt w:val="lowerLetter"/>
@@ -4853,61 +5833,64 @@
     </w:lvl>
   </w:abstractNum>
   <w:num w:numId="1">
-    <w:abstractNumId w:val="0"/>
+    <w:abstractNumId w:val="1"/>
   </w:num>
   <w:num w:numId="2">
+    <w:abstractNumId w:val="4"/>
+  </w:num>
+  <w:num w:numId="3">
+    <w:abstractNumId w:val="19"/>
+  </w:num>
+  <w:num w:numId="4">
+    <w:abstractNumId w:val="9"/>
+  </w:num>
+  <w:num w:numId="5">
+    <w:abstractNumId w:val="8"/>
+  </w:num>
+  <w:num w:numId="6">
+    <w:abstractNumId w:val="15"/>
+  </w:num>
+  <w:num w:numId="7">
+    <w:abstractNumId w:val="6"/>
+  </w:num>
+  <w:num w:numId="8">
+    <w:abstractNumId w:val="18"/>
+  </w:num>
+  <w:num w:numId="9">
+    <w:abstractNumId w:val="11"/>
+  </w:num>
+  <w:num w:numId="10">
+    <w:abstractNumId w:val="12"/>
+  </w:num>
+  <w:num w:numId="11">
+    <w:abstractNumId w:val="2"/>
+  </w:num>
+  <w:num w:numId="12">
+    <w:abstractNumId w:val="17"/>
+  </w:num>
+  <w:num w:numId="13">
+    <w:abstractNumId w:val="10"/>
+  </w:num>
+  <w:num w:numId="14">
+    <w:abstractNumId w:val="5"/>
+  </w:num>
+  <w:num w:numId="15">
+    <w:abstractNumId w:val="13"/>
+  </w:num>
+  <w:num w:numId="16">
     <w:abstractNumId w:val="3"/>
   </w:num>
-  <w:num w:numId="3">
-    <w:abstractNumId w:val="18"/>
+  <w:num w:numId="17">
+    <w:abstractNumId w:val="14"/>
   </w:num>
-  <w:num w:numId="4">
-    <w:abstractNumId w:val="8"/>
+  <w:num w:numId="18">
+    <w:abstractNumId w:val="16"/>
   </w:num>
-  <w:num w:numId="5">
+  <w:num w:numId="19">
     <w:abstractNumId w:val="7"/>
   </w:num>
-  <w:num w:numId="6">
-    <w:abstractNumId w:val="14"/>
-  </w:num>
-  <w:num w:numId="7">
-    <w:abstractNumId w:val="5"/>
-  </w:num>
-  <w:num w:numId="8">
-    <w:abstractNumId w:val="17"/>
-  </w:num>
-  <w:num w:numId="9">
-    <w:abstractNumId w:val="10"/>
-  </w:num>
-  <w:num w:numId="10">
-    <w:abstractNumId w:val="11"/>
-  </w:num>
-  <w:num w:numId="11">
-    <w:abstractNumId w:val="1"/>
-  </w:num>
-  <w:num w:numId="12">
-    <w:abstractNumId w:val="16"/>
-  </w:num>
-  <w:num w:numId="13">
-    <w:abstractNumId w:val="9"/>
-  </w:num>
-  <w:num w:numId="14">
-    <w:abstractNumId w:val="4"/>
-  </w:num>
-  <w:num w:numId="15">
-    <w:abstractNumId w:val="12"/>
-  </w:num>
-  <w:num w:numId="16">
-    <w:abstractNumId w:val="2"/>
-  </w:num>
-  <w:num w:numId="17">
-    <w:abstractNumId w:val="13"/>
-  </w:num>
-  <w:num w:numId="18">
-    <w:abstractNumId w:val="15"/>
-  </w:num>
-  <w:num w:numId="19">
-    <w:abstractNumId w:val="6"/>
+  <w:num w:numId="20">
+    <w:abstractNumId w:val="0"/>
   </w:num>
 </w:numbering>
 </file>
@@ -5309,6 +6292,7 @@
   <w:style w:type="character" w:default="1" w:styleId="a0">
     <w:name w:val="Default Paragraph Font"/>
     <w:uiPriority w:val="1"/>
+    <w:semiHidden/>
     <w:unhideWhenUsed/>
   </w:style>
   <w:style w:type="table" w:default="1" w:styleId="a1">

</xml_diff>